<commit_message>
Check minor changes/refinements to DataBridge, ERD, Facade and Package diagram regarding completeness and consistency review
</commit_message>
<xml_diff>
--- a/Misc Documents/SDS - Section 4.docx
+++ b/Misc Documents/SDS - Section 4.docx
@@ -156,16 +156,14 @@
         <w:noBreakHyphen/>
         <w:t xml:space="preserve">tier software solution </w:t>
       </w:r>
-      <w:proofErr w:type="gramStart"/>
-      <w:r>
-        <w:rPr>
-          <w:i w:val="0"/>
-          <w:color w:val="auto"/>
-          <w:lang w:eastAsia="zh-CN"/>
-        </w:rPr>
-        <w:t>within  a</w:t>
-      </w:r>
-      <w:proofErr w:type="gramEnd"/>
+      <w:r>
+        <w:rPr>
+          <w:i w:val="0"/>
+          <w:color w:val="auto"/>
+          <w:lang w:eastAsia="zh-CN"/>
+        </w:rPr>
+        <w:t>within a</w:t>
+      </w:r>
       <w:r>
         <w:rPr>
           <w:i w:val="0"/>
@@ -214,14 +212,12 @@
         </w:rPr>
         <w:t xml:space="preserve">Hierarchy Chart </w:t>
       </w:r>
-      <w:proofErr w:type="gramStart"/>
-      <w:r>
-        <w:rPr>
-          <w:lang w:eastAsia="zh-CN"/>
-        </w:rPr>
-        <w:t>Of</w:t>
-      </w:r>
-      <w:proofErr w:type="gramEnd"/>
+      <w:r>
+        <w:rPr>
+          <w:lang w:eastAsia="zh-CN"/>
+        </w:rPr>
+        <w:t>of</w:t>
+      </w:r>
       <w:r>
         <w:rPr>
           <w:lang w:eastAsia="zh-CN"/>
@@ -250,19 +246,7 @@
         <w:rPr>
           <w:lang w:eastAsia="zh-CN"/>
         </w:rPr>
-        <w:t>&lt;Describe the major responsibilities that the software must undertake and the various roles that the system (or portions of the system) must play. Describe how the system was broken down into its components/subsystems (identifying each top-level component/subsystem and the roles/responsibilities assigned to it). Describe how the higher-level components collab</w:t>
-      </w:r>
-      <w:r>
-        <w:rPr>
-          <w:lang w:eastAsia="zh-CN"/>
-        </w:rPr>
-        <w:t>o</w:t>
-      </w:r>
-      <w:r>
-        <w:rPr>
-          <w:lang w:eastAsia="zh-CN"/>
-        </w:rPr>
-        <w:t>rate with each other in order to achieve the required results. Don't forget to provide some sort of rationale for choosing this particular decomposition of the system (perhaps discussing other proposed decompositions and why they were</w:t>
+        <w:t>&lt;Describe the major responsibilities that the software must undertake and the various roles that the system (or portions of the system) must play. Describe how the system was broken down into its components/subsystems (identifying each top-level component/subsystem and the roles/responsibilities assigned to it). Describe how the higher-level components collaborate with each other in order to achieve the required results. Don't forget to provide some sort of rationale for choosing this particular decomposition of the system (perhaps discussing other proposed decompositions and why they were</w:t>
       </w:r>
       <w:r>
         <w:rPr>
@@ -292,16 +276,92 @@
           <w:lang w:eastAsia="zh-CN"/>
         </w:rPr>
       </w:pPr>
-    </w:p>
-    <w:p>
-      <w:pPr>
-        <w:pStyle w:val="Comment"/>
-        <w:rPr>
-          <w:i w:val="0"/>
-          <w:color w:val="auto"/>
-          <w:lang w:eastAsia="zh-CN"/>
-        </w:rPr>
-      </w:pPr>
+      <w:r>
+        <w:rPr>
+          <w:i w:val="0"/>
+          <w:color w:val="auto"/>
+          <w:lang w:eastAsia="zh-CN"/>
+        </w:rPr>
+        <w:t>As shown below (fig 4.1), the system is broken down by design into four major packages: data, presentation, core logic and external systems.  The data layer contains the underlying storage implemented in normalized database form plus services that execute SQL instructions for data operations (select/insert/update/delete); this is a common software industry approach to data handling and utilizes Structured Query Language (SQL), another industry standard.  The presentation layer is designed for execution within any browser that can render HTML and execute JavaScript.  As both mobile devices</w:t>
+      </w:r>
+      <w:r>
+        <w:rPr>
+          <w:i w:val="0"/>
+          <w:color w:val="auto"/>
+          <w:lang w:eastAsia="zh-CN"/>
+        </w:rPr>
+        <w:t xml:space="preserve"> (Android, iPhone)</w:t>
+      </w:r>
+      <w:r>
+        <w:rPr>
+          <w:i w:val="0"/>
+          <w:color w:val="auto"/>
+          <w:lang w:eastAsia="zh-CN"/>
+        </w:rPr>
+        <w:t xml:space="preserve"> and desktop systems</w:t>
+      </w:r>
+      <w:r>
+        <w:rPr>
+          <w:i w:val="0"/>
+          <w:color w:val="auto"/>
+          <w:lang w:eastAsia="zh-CN"/>
+        </w:rPr>
+        <w:t xml:space="preserve"> (Windows, iOS, Linux) employ such browsers, this approach provides a common “look and feel” for users and allows minimal code and GUI design duplication for developers.  Access to features provided by external systems are handled by adapters used to implement inter</w:t>
+      </w:r>
+      <w:r>
+        <w:rPr>
+          <w:i w:val="0"/>
+          <w:color w:val="auto"/>
+          <w:lang w:eastAsia="zh-CN"/>
+        </w:rPr>
+        <w:noBreakHyphen/>
+        <w:t xml:space="preserve">system operations transparently to the core system.  Business logic for the reservations, as well as, the adapters, and a bridge to the data layer are all designed into the core system; a façade, or “focal point” for communication with the presentation layer components is additionally integrated into the system core. </w:t>
+      </w:r>
+      <w:r>
+        <w:rPr>
+          <w:i w:val="0"/>
+          <w:color w:val="auto"/>
+          <w:lang w:eastAsia="zh-CN"/>
+        </w:rPr>
+        <w:t xml:space="preserve"> High</w:t>
+      </w:r>
+      <w:r>
+        <w:rPr>
+          <w:i w:val="0"/>
+          <w:color w:val="auto"/>
+          <w:lang w:eastAsia="zh-CN"/>
+        </w:rPr>
+        <w:noBreakHyphen/>
+        <w:t>level system architecture was driven first by the requirement that user interaction was to occur via a multitude of disparate devices and operating systems, thus leading to the client</w:t>
+      </w:r>
+      <w:r>
+        <w:rPr>
+          <w:i w:val="0"/>
+          <w:color w:val="auto"/>
+          <w:lang w:eastAsia="zh-CN"/>
+        </w:rPr>
+        <w:noBreakHyphen/>
+        <w:t xml:space="preserve">server model using a web browser client.  Further divisions were made to separate the data access component for scalability (i.e. MS Access to Oracle), and to accommodate and group external system dependencies together.  The result of multiple divisions </w:t>
+      </w:r>
+      <w:r>
+        <w:rPr>
+          <w:i w:val="0"/>
+          <w:color w:val="auto"/>
+          <w:lang w:eastAsia="zh-CN"/>
+        </w:rPr>
+        <w:t>is an overall multi</w:t>
+      </w:r>
+      <w:r>
+        <w:rPr>
+          <w:i w:val="0"/>
+          <w:color w:val="auto"/>
+          <w:lang w:eastAsia="zh-CN"/>
+        </w:rPr>
+        <w:noBreakHyphen/>
+        <w:t>tiered architecture.</w:t>
+      </w:r>
+      <w:bookmarkStart w:id="2" w:name="_GoBack"/>
+      <w:bookmarkEnd w:id="2"/>
     </w:p>
     <w:p>
       <w:pPr>
@@ -335,7 +395,7 @@
             <w10:borderbottom type="single" width="4"/>
             <w10:borderright type="single" width="4"/>
           </v:shape>
-          <o:OLEObject Type="Embed" ProgID="AcroExch.Document.DC" ShapeID="_x0000_i1025" DrawAspect="Content" ObjectID="_1635770543" r:id="rId7"/>
+          <o:OLEObject Type="Embed" ProgID="AcroExch.Document.DC" ShapeID="_x0000_i1025" DrawAspect="Content" ObjectID="_1635786614" r:id="rId7"/>
         </w:object>
       </w:r>
     </w:p>
@@ -365,28 +425,26 @@
       <w:pPr>
         <w:pStyle w:val="Heading2"/>
       </w:pPr>
-      <w:bookmarkStart w:id="2" w:name="_Toc528776609"/>
+      <w:bookmarkStart w:id="3" w:name="_Toc528776609"/>
       <w:r>
         <w:rPr>
           <w:lang w:eastAsia="zh-CN"/>
         </w:rPr>
         <w:t xml:space="preserve">Sequence Diagrams </w:t>
       </w:r>
-      <w:proofErr w:type="gramStart"/>
-      <w:r>
-        <w:rPr>
-          <w:lang w:eastAsia="zh-CN"/>
-        </w:rPr>
-        <w:t>And</w:t>
-      </w:r>
-      <w:proofErr w:type="gramEnd"/>
+      <w:r>
+        <w:rPr>
+          <w:lang w:eastAsia="zh-CN"/>
+        </w:rPr>
+        <w:t>and</w:t>
+      </w:r>
       <w:r>
         <w:rPr>
           <w:lang w:eastAsia="zh-CN"/>
         </w:rPr>
         <w:t xml:space="preserve"> Descriptions</w:t>
       </w:r>
-      <w:bookmarkEnd w:id="2"/>
+      <w:bookmarkEnd w:id="3"/>
     </w:p>
     <w:p>
       <w:pPr>
@@ -399,19 +457,7 @@
         <w:rPr>
           <w:lang w:eastAsia="zh-CN"/>
         </w:rPr>
-        <w:t>&lt;Describe the interaction behavior between classes. The typical sequence diagram will d</w:t>
-      </w:r>
-      <w:r>
-        <w:rPr>
-          <w:lang w:eastAsia="zh-CN"/>
-        </w:rPr>
-        <w:t>e</w:t>
-      </w:r>
-      <w:r>
-        <w:rPr>
-          <w:lang w:eastAsia="zh-CN"/>
-        </w:rPr>
-        <w:t>pict some or all of the behavior described in a use case. Therefore, sequence diagrams serve as an intermediary between use cases and classes. As a result, classes can be traced back to the requirements. &gt;</w:t>
+        <w:t>&lt;Describe the interaction behavior between classes. The typical sequence diagram will depict some or all of the behavior described in a use case. Therefore, sequence diagrams serve as an intermediary between use cases and classes. As a result, classes can be traced back to the requirements. &gt;</w:t>
       </w:r>
     </w:p>
     <w:p>
@@ -429,10 +475,10 @@
     <w:p>
       <w:r>
         <w:object w:dxaOrig="9180" w:dyaOrig="11880">
-          <v:shape id="_x0000_i1032" type="#_x0000_t75" style="width:459pt;height:342pt" o:ole="">
+          <v:shape id="_x0000_i1026" type="#_x0000_t75" style="width:459pt;height:342pt" o:ole="">
             <v:imagedata r:id="rId8" o:title="" cropbottom="27804f"/>
           </v:shape>
-          <o:OLEObject Type="Embed" ProgID="AcroExch.Document.DC" ShapeID="_x0000_i1032" DrawAspect="Content" ObjectID="_1635770544" r:id="rId9"/>
+          <o:OLEObject Type="Embed" ProgID="AcroExch.Document.DC" ShapeID="_x0000_i1026" DrawAspect="Content" ObjectID="_1635786615" r:id="rId9"/>
         </w:object>
       </w:r>
     </w:p>
@@ -454,14 +500,14 @@
     <w:p>
       <w:r>
         <w:object w:dxaOrig="11880" w:dyaOrig="9180">
-          <v:shape id="_x0000_i1042" type="#_x0000_t75" style="width:507.75pt;height:387pt" o:ole="" o:bordertopcolor="this" o:borderleftcolor="this" o:borderbottomcolor="this" o:borderrightcolor="this">
+          <v:shape id="_x0000_i1027" type="#_x0000_t75" style="width:507.75pt;height:387pt" o:ole="" o:bordertopcolor="this" o:borderleftcolor="this" o:borderbottomcolor="this" o:borderrightcolor="this">
             <v:imagedata r:id="rId10" o:title="" cropbottom="10280f"/>
             <w10:bordertop type="double" width="4"/>
             <w10:borderleft type="single" width="4"/>
             <w10:borderbottom type="single" width="4"/>
             <w10:borderright type="single" width="4"/>
           </v:shape>
-          <o:OLEObject Type="Embed" ProgID="AcroExch.Document.DC" ShapeID="_x0000_i1042" DrawAspect="Content" ObjectID="_1635770545" r:id="rId11"/>
+          <o:OLEObject Type="Embed" ProgID="AcroExch.Document.DC" ShapeID="_x0000_i1027" DrawAspect="Content" ObjectID="_1635786616" r:id="rId11"/>
         </w:object>
       </w:r>
     </w:p>
@@ -474,14 +520,14 @@
     <w:p>
       <w:r>
         <w:object w:dxaOrig="11880" w:dyaOrig="9180">
-          <v:shape id="_x0000_i1053" type="#_x0000_t75" style="width:510pt;height:437.25pt" o:ole="" o:bordertopcolor="this" o:borderleftcolor="this" o:borderbottomcolor="this" o:borderrightcolor="this">
+          <v:shape id="_x0000_i1028" type="#_x0000_t75" style="width:510pt;height:437.25pt" o:ole="" o:bordertopcolor="this" o:borderleftcolor="this" o:borderbottomcolor="this" o:borderrightcolor="this">
             <v:imagedata r:id="rId12" o:title="" cropbottom="3084f"/>
             <w10:bordertop type="double" width="4"/>
             <w10:borderleft type="single" width="4"/>
             <w10:borderbottom type="single" width="4"/>
             <w10:borderright type="single" width="4"/>
           </v:shape>
-          <o:OLEObject Type="Embed" ProgID="AcroExch.Document.DC" ShapeID="_x0000_i1053" DrawAspect="Content" ObjectID="_1635770546" r:id="rId13"/>
+          <o:OLEObject Type="Embed" ProgID="AcroExch.Document.DC" ShapeID="_x0000_i1028" DrawAspect="Content" ObjectID="_1635786617" r:id="rId13"/>
         </w:object>
       </w:r>
     </w:p>
@@ -494,25 +540,20 @@
     <w:p>
       <w:r>
         <w:object w:dxaOrig="11880" w:dyaOrig="9180">
-          <v:shape id="_x0000_i1058" type="#_x0000_t75" style="width:503.25pt;height:336.75pt" o:ole="" o:bordertopcolor="this" o:borderleftcolor="this" o:borderbottomcolor="this" o:borderrightcolor="this">
+          <v:shape id="_x0000_i1029" type="#_x0000_t75" style="width:503.25pt;height:336.75pt" o:ole="" o:bordertopcolor="this" o:borderleftcolor="this" o:borderbottomcolor="this" o:borderrightcolor="this">
             <v:imagedata r:id="rId14" o:title="" cropbottom="17477f"/>
             <w10:bordertop type="double" width="4"/>
             <w10:borderleft type="single" width="4"/>
             <w10:borderbottom type="single" width="4"/>
             <w10:borderright type="single" width="4"/>
           </v:shape>
-          <o:OLEObject Type="Embed" ProgID="AcroExch.Document.DC" ShapeID="_x0000_i1058" DrawAspect="Content" ObjectID="_1635770547" r:id="rId15"/>
+          <o:OLEObject Type="Embed" ProgID="AcroExch.Document.DC" ShapeID="_x0000_i1029" DrawAspect="Content" ObjectID="_1635786618" r:id="rId15"/>
         </w:object>
       </w:r>
     </w:p>
     <w:p>
       <w:r>
-        <w:t>Figure 4.2d – Use Reservation (Park</w:t>
-      </w:r>
-      <w:bookmarkStart w:id="3" w:name="_GoBack"/>
-      <w:bookmarkEnd w:id="3"/>
-      <w:r>
-        <w:t>, Leave or Cancel)</w:t>
+        <w:t>Figure 4.2d – Use Reservation (Park, Leave or Cancel)</w:t>
       </w:r>
     </w:p>
     <w:sectPr>
@@ -1376,6 +1417,36 @@
       <w:szCs w:val="20"/>
     </w:rPr>
   </w:style>
+  <w:style w:type="paragraph" w:styleId="BalloonText">
+    <w:name w:val="Balloon Text"/>
+    <w:basedOn w:val="Normal"/>
+    <w:link w:val="BalloonTextChar"/>
+    <w:uiPriority w:val="99"/>
+    <w:semiHidden/>
+    <w:unhideWhenUsed/>
+    <w:rsid w:val="003312CD"/>
+    <w:pPr>
+      <w:spacing w:after="0" w:line="240" w:lineRule="auto"/>
+    </w:pPr>
+    <w:rPr>
+      <w:rFonts w:ascii="Segoe UI" w:hAnsi="Segoe UI" w:cs="Segoe UI"/>
+      <w:sz w:val="18"/>
+      <w:szCs w:val="18"/>
+    </w:rPr>
+  </w:style>
+  <w:style w:type="character" w:customStyle="1" w:styleId="BalloonTextChar">
+    <w:name w:val="Balloon Text Char"/>
+    <w:basedOn w:val="DefaultParagraphFont"/>
+    <w:link w:val="BalloonText"/>
+    <w:uiPriority w:val="99"/>
+    <w:semiHidden/>
+    <w:rsid w:val="003312CD"/>
+    <w:rPr>
+      <w:rFonts w:ascii="Segoe UI" w:hAnsi="Segoe UI" w:cs="Segoe UI"/>
+      <w:sz w:val="18"/>
+      <w:szCs w:val="18"/>
+    </w:rPr>
+  </w:style>
 </w:styles>
 </file>
 
@@ -1699,7 +1770,7 @@
 </file>
 
 <file path=customXml/itemProps1.xml><?xml version="1.0" encoding="utf-8"?>
-<ds:datastoreItem xmlns:ds="http://schemas.openxmlformats.org/officeDocument/2006/customXml" ds:itemID="{5F25F931-F051-406A-850F-C4C7C02D9FF8}">
+<ds:datastoreItem xmlns:ds="http://schemas.openxmlformats.org/officeDocument/2006/customXml" ds:itemID="{FFA41E07-D2A6-420C-829F-AF72EC3CF0E7}">
   <ds:schemaRefs>
     <ds:schemaRef ds:uri="http://schemas.openxmlformats.org/officeDocument/2006/bibliography"/>
   </ds:schemaRefs>

</xml_diff>